<commit_message>
file size limited to 10m
</commit_message>
<xml_diff>
--- a/documentation.docx
+++ b/documentation.docx
@@ -138,6 +138,26 @@
         </w:rPr>
         <w:t>Click</w:t>
       </w:r>
+    </w:p>
+    <w:p>
+      <w:pPr>
+        <w:pStyle w:val="ListParagraph"/>
+        <w:numPr>
+          <w:ilvl w:val="0"/>
+          <w:numId w:val="1"/>
+        </w:numPr>
+        <w:rPr>
+          <w:rFonts w:ascii="Times New Roman" w:hAnsi="Times New Roman" w:cs="Times New Roman"/>
+        </w:rPr>
+      </w:pPr>
+      <w:r>
+        <w:rPr>
+          <w:rFonts w:ascii="Times New Roman" w:hAnsi="Times New Roman" w:cs="Times New Roman"/>
+        </w:rPr>
+        <w:t>PyMySQL</w:t>
+      </w:r>
+      <w:bookmarkStart w:id="0" w:name="_GoBack"/>
+      <w:bookmarkEnd w:id="0"/>
     </w:p>
     <w:p>
       <w:pPr>
@@ -595,28 +615,7 @@
             <w:rStyle w:val="Hyperlink"/>
             <w:rFonts w:ascii="Times New Roman" w:hAnsi="Times New Roman" w:cs="Times New Roman"/>
           </w:rPr>
-          <w:t>http://</w:t>
-        </w:r>
-        <w:r>
-          <w:rPr>
-            <w:rStyle w:val="Hyperlink"/>
-            <w:rFonts w:ascii="Times New Roman" w:hAnsi="Times New Roman" w:cs="Times New Roman"/>
-          </w:rPr>
-          <w:t>f</w:t>
-        </w:r>
-        <w:r>
-          <w:rPr>
-            <w:rStyle w:val="Hyperlink"/>
-            <w:rFonts w:ascii="Times New Roman" w:hAnsi="Times New Roman" w:cs="Times New Roman"/>
-          </w:rPr>
-          <w:t>91.ca:5000/</w:t>
-        </w:r>
-        <w:r>
-          <w:rPr>
-            <w:rStyle w:val="Hyperlink"/>
-            <w:rFonts w:ascii="Times New Roman" w:hAnsi="Times New Roman" w:cs="Times New Roman"/>
-          </w:rPr>
-          <w:t>api/register</w:t>
+          <w:t>http://f91.ca:5000/api/register</w:t>
         </w:r>
       </w:hyperlink>
     </w:p>
@@ -702,7 +701,6 @@
         <w:rPr>
           <w:rFonts w:ascii="Times New Roman" w:hAnsi="Times New Roman" w:cs="Times New Roman"/>
         </w:rPr>
-        <w:lastRenderedPageBreak/>
         <w:t>The upload request requires the following interface</w:t>
       </w:r>
       <w:r>
@@ -736,28 +734,7 @@
             <w:rStyle w:val="Hyperlink"/>
             <w:rFonts w:ascii="Times New Roman" w:hAnsi="Times New Roman" w:cs="Times New Roman"/>
           </w:rPr>
-          <w:t>http://f91.ca:5000/ap</w:t>
-        </w:r>
-        <w:r>
-          <w:rPr>
-            <w:rStyle w:val="Hyperlink"/>
-            <w:rFonts w:ascii="Times New Roman" w:hAnsi="Times New Roman" w:cs="Times New Roman"/>
-          </w:rPr>
-          <w:t>i</w:t>
-        </w:r>
-        <w:r>
-          <w:rPr>
-            <w:rStyle w:val="Hyperlink"/>
-            <w:rFonts w:ascii="Times New Roman" w:hAnsi="Times New Roman" w:cs="Times New Roman"/>
-          </w:rPr>
-          <w:t>/</w:t>
-        </w:r>
-        <w:r>
-          <w:rPr>
-            <w:rStyle w:val="Hyperlink"/>
-            <w:rFonts w:ascii="Times New Roman" w:hAnsi="Times New Roman" w:cs="Times New Roman"/>
-          </w:rPr>
-          <w:t>upload</w:t>
+          <w:t>http://f91.ca:5000/api/upload</w:t>
         </w:r>
       </w:hyperlink>
     </w:p>
@@ -791,28 +768,7 @@
             <w:rStyle w:val="Hyperlink"/>
             <w:rFonts w:ascii="Times New Roman" w:hAnsi="Times New Roman" w:cs="Times New Roman"/>
           </w:rPr>
-          <w:t>http://0.0.0.0</w:t>
-        </w:r>
-        <w:r>
-          <w:rPr>
-            <w:rStyle w:val="Hyperlink"/>
-            <w:rFonts w:ascii="Times New Roman" w:hAnsi="Times New Roman" w:cs="Times New Roman"/>
-          </w:rPr>
-          <w:t>:5000</w:t>
-        </w:r>
-        <w:r>
-          <w:rPr>
-            <w:rStyle w:val="Hyperlink"/>
-            <w:rFonts w:ascii="Times New Roman" w:hAnsi="Times New Roman" w:cs="Times New Roman"/>
-          </w:rPr>
-          <w:t>/api/</w:t>
-        </w:r>
-        <w:r>
-          <w:rPr>
-            <w:rStyle w:val="Hyperlink"/>
-            <w:rFonts w:ascii="Times New Roman" w:hAnsi="Times New Roman" w:cs="Times New Roman"/>
-          </w:rPr>
-          <w:t>upload</w:t>
+          <w:t>http://0.0.0.0:5000/api/upload</w:t>
         </w:r>
       </w:hyperlink>
     </w:p>
@@ -910,7 +866,7 @@
           <w:sz w:val="32"/>
           <w:szCs w:val="32"/>
         </w:rPr>
-        <w:t>A</w:t>
+        <w:t xml:space="preserve">Web </w:t>
       </w:r>
       <w:r>
         <w:rPr>
@@ -919,7 +875,7 @@
           <w:sz w:val="32"/>
           <w:szCs w:val="32"/>
         </w:rPr>
-        <w:t>rchitecture</w:t>
+        <w:t>Architecture</w:t>
       </w:r>
     </w:p>
     <w:p>
@@ -951,6 +907,7 @@
       <w:r>
         <w:rPr>
           <w:rFonts w:ascii="Times New Roman" w:hAnsi="Times New Roman" w:cs="Times New Roman"/>
+          <w:noProof/>
         </w:rPr>
         <w:drawing>
           <wp:inline distT="0" distB="0" distL="0" distR="0" wp14:anchorId="415FF3B5" wp14:editId="442B9F22">
@@ -1012,6 +969,7 @@
       <w:r>
         <w:rPr>
           <w:rFonts w:ascii="Times New Roman" w:hAnsi="Times New Roman" w:cs="Times New Roman"/>
+          <w:noProof/>
         </w:rPr>
         <w:drawing>
           <wp:inline distT="0" distB="0" distL="0" distR="0" wp14:anchorId="0915862D" wp14:editId="0522B1E5">
@@ -1072,6 +1030,7 @@
       <w:r>
         <w:rPr>
           <w:rFonts w:ascii="Times New Roman" w:hAnsi="Times New Roman" w:cs="Times New Roman"/>
+          <w:noProof/>
         </w:rPr>
         <w:lastRenderedPageBreak/>
         <w:drawing>
@@ -1145,6 +1104,7 @@
       <w:r>
         <w:rPr>
           <w:rFonts w:ascii="Times New Roman" w:hAnsi="Times New Roman" w:cs="Times New Roman"/>
+          <w:noProof/>
         </w:rPr>
         <w:drawing>
           <wp:inline distT="0" distB="0" distL="0" distR="0" wp14:anchorId="49BA07B2" wp14:editId="76A8E4F5">
@@ -1182,9 +1142,16 @@
           </wp:inline>
         </w:drawing>
       </w:r>
-      <w:bookmarkStart w:id="0" w:name="_GoBack"/>
-      <w:bookmarkEnd w:id="0"/>
-    </w:p>
+    </w:p>
+    <w:p>
+      <w:pPr>
+        <w:pStyle w:val="Heading1"/>
+      </w:pPr>
+      <w:r>
+        <w:t>Application Structure</w:t>
+      </w:r>
+    </w:p>
+    <w:p/>
     <w:sectPr>
       <w:pgSz w:w="12240" w:h="15840"/>
       <w:pgMar w:top="1440" w:right="1440" w:bottom="1440" w:left="1440" w:header="708" w:footer="708" w:gutter="0"/>

</xml_diff>